<commit_message>
doc: add a title 'Students who should be rewarded'
</commit_message>
<xml_diff>
--- a/eap/homework/students-who-should-be-rewarded.docx
+++ b/eap/homework/students-who-should-be-rewarded.docx
@@ -4,81 +4,27 @@
   <w:body>
     <w:p>
       <w:pPr>
-        <w:ind w:firstLine="420"/>
+        <w:jc w:val="center"/>
         <w:rPr>
           <w:rFonts w:ascii="Times New Roman" w:hAnsi="Times New Roman" w:cs="Times New Roman"/>
           <w:sz w:val="24"/>
         </w:rPr>
       </w:pPr>
-      <w:r>
-        <w:rPr>
-          <w:rFonts w:ascii="Times New Roman" w:hAnsi="Times New Roman" w:cs="Times New Roman"/>
-          <w:sz w:val="24"/>
-        </w:rPr>
-        <w:t>Rewards are one of the motivations that students need for their studies.</w:t>
-      </w:r>
-      <w:r>
-        <w:rPr>
-          <w:rFonts w:ascii="Times New Roman" w:hAnsi="Times New Roman" w:cs="Times New Roman"/>
-          <w:sz w:val="24"/>
-        </w:rPr>
-        <w:t xml:space="preserve"> </w:t>
-      </w:r>
-      <w:r>
-        <w:rPr>
-          <w:rFonts w:ascii="Times New Roman" w:hAnsi="Times New Roman" w:cs="Times New Roman"/>
-          <w:sz w:val="24"/>
-        </w:rPr>
-        <w:t>It’s really common to see the school</w:t>
-      </w:r>
-      <w:r>
-        <w:rPr>
-          <w:rFonts w:ascii="Times New Roman" w:hAnsi="Times New Roman" w:cs="Times New Roman"/>
-          <w:sz w:val="24"/>
-        </w:rPr>
-        <w:t xml:space="preserve"> only</w:t>
-      </w:r>
-      <w:r>
-        <w:rPr>
-          <w:rFonts w:ascii="Times New Roman" w:hAnsi="Times New Roman" w:cs="Times New Roman"/>
-          <w:sz w:val="24"/>
-        </w:rPr>
-        <w:t xml:space="preserve"> reward students who achieve the best academic result.</w:t>
-      </w:r>
-      <w:r>
-        <w:rPr>
-          <w:rFonts w:ascii="Times New Roman" w:hAnsi="Times New Roman" w:cs="Times New Roman"/>
-          <w:sz w:val="24"/>
-        </w:rPr>
-        <w:t xml:space="preserve"> </w:t>
-      </w:r>
-      <w:r>
-        <w:rPr>
-          <w:rFonts w:ascii="Times New Roman" w:hAnsi="Times New Roman" w:cs="Times New Roman"/>
-          <w:sz w:val="24"/>
-        </w:rPr>
-        <w:t xml:space="preserve">At the same time, </w:t>
-      </w:r>
-      <w:r>
-        <w:rPr>
-          <w:rFonts w:ascii="Times New Roman" w:hAnsi="Times New Roman" w:cs="Times New Roman"/>
-          <w:sz w:val="24"/>
-        </w:rPr>
-        <w:t xml:space="preserve">some people think </w:t>
-      </w:r>
-      <w:r>
-        <w:rPr>
-          <w:rFonts w:ascii="Times New Roman" w:hAnsi="Times New Roman" w:cs="Times New Roman"/>
-          <w:sz w:val="24"/>
-        </w:rPr>
-        <w:t>s</w:t>
-      </w:r>
-      <w:r>
-        <w:rPr>
-          <w:rFonts w:ascii="Times New Roman" w:hAnsi="Times New Roman" w:cs="Times New Roman"/>
-          <w:sz w:val="24"/>
-        </w:rPr>
-        <w:t>tudents who show great progress should also be rewarded for their hard work.</w:t>
+      <w:bookmarkStart w:id="0" w:name="_GoBack"/>
+      <w:bookmarkEnd w:id="0"/>
+      <w:r>
+        <w:rPr>
+          <w:rFonts w:ascii="Times New Roman" w:hAnsi="Times New Roman" w:cs="Times New Roman" w:hint="eastAsia"/>
+          <w:sz w:val="24"/>
+        </w:rPr>
+        <w:t>Stu</w:t>
+      </w:r>
+      <w:r>
+        <w:rPr>
+          <w:rFonts w:ascii="Times New Roman" w:hAnsi="Times New Roman" w:cs="Times New Roman"/>
+          <w:sz w:val="24"/>
+        </w:rPr>
+        <w:t>dents who should be rewarded</w:t>
       </w:r>
     </w:p>
     <w:p>
@@ -94,48 +40,12 @@
           <w:rFonts w:ascii="Times New Roman" w:hAnsi="Times New Roman" w:cs="Times New Roman"/>
           <w:sz w:val="24"/>
         </w:rPr>
-        <w:t xml:space="preserve">Schools and most people believe that </w:t>
-      </w:r>
-      <w:r>
-        <w:rPr>
-          <w:rFonts w:ascii="Times New Roman" w:hAnsi="Times New Roman" w:cs="Times New Roman" w:hint="eastAsia"/>
-          <w:sz w:val="24"/>
-        </w:rPr>
-        <w:t>onl</w:t>
-      </w:r>
-      <w:r>
-        <w:rPr>
-          <w:rFonts w:ascii="Times New Roman" w:hAnsi="Times New Roman" w:cs="Times New Roman"/>
-          <w:sz w:val="24"/>
-        </w:rPr>
-        <w:t>y best students are qualified for a reward.</w:t>
-      </w:r>
-      <w:r>
-        <w:rPr>
-          <w:rFonts w:ascii="Times New Roman" w:hAnsi="Times New Roman" w:cs="Times New Roman"/>
-          <w:sz w:val="24"/>
-        </w:rPr>
-        <w:t xml:space="preserve"> They believe that s</w:t>
-      </w:r>
-      <w:r>
-        <w:rPr>
-          <w:rFonts w:ascii="Times New Roman" w:hAnsi="Times New Roman" w:cs="Times New Roman"/>
-          <w:sz w:val="24"/>
-        </w:rPr>
-        <w:t>chool’s examinations are the basic but effective method to evaluate students’ efforts and ability</w:t>
-      </w:r>
-      <w:r>
-        <w:rPr>
-          <w:rFonts w:ascii="Times New Roman" w:hAnsi="Times New Roman" w:cs="Times New Roman"/>
-          <w:sz w:val="24"/>
-        </w:rPr>
-        <w:t>.</w:t>
-      </w:r>
-      <w:r>
-        <w:rPr>
-          <w:rFonts w:ascii="Times New Roman" w:hAnsi="Times New Roman" w:cs="Times New Roman"/>
-          <w:sz w:val="24"/>
-          <w:vertAlign w:val="superscript"/>
+        <w:t>Rewards are one of the motivations that students need for their studies.</w:t>
+      </w:r>
+      <w:r>
+        <w:rPr>
+          <w:rFonts w:ascii="Times New Roman" w:hAnsi="Times New Roman" w:cs="Times New Roman"/>
+          <w:sz w:val="24"/>
         </w:rPr>
         <w:t xml:space="preserve"> </w:t>
       </w:r>
@@ -143,9 +53,22 @@
         <w:rPr>
           <w:rFonts w:ascii="Times New Roman" w:hAnsi="Times New Roman" w:cs="Times New Roman"/>
           <w:sz w:val="24"/>
-          <w:vertAlign w:val="superscript"/>
-        </w:rPr>
-        <w:t>[1]</w:t>
+        </w:rPr>
+        <w:t>It’s really common to see the school</w:t>
+      </w:r>
+      <w:r>
+        <w:rPr>
+          <w:rFonts w:ascii="Times New Roman" w:hAnsi="Times New Roman" w:cs="Times New Roman"/>
+          <w:sz w:val="24"/>
+        </w:rPr>
+        <w:t xml:space="preserve"> only</w:t>
+      </w:r>
+      <w:r>
+        <w:rPr>
+          <w:rFonts w:ascii="Times New Roman" w:hAnsi="Times New Roman" w:cs="Times New Roman"/>
+          <w:sz w:val="24"/>
+        </w:rPr>
+        <w:t xml:space="preserve"> reward students who achieve the best academic result.</w:t>
       </w:r>
       <w:r>
         <w:rPr>
@@ -159,119 +82,28 @@
           <w:rFonts w:ascii="Times New Roman" w:hAnsi="Times New Roman" w:cs="Times New Roman"/>
           <w:sz w:val="24"/>
         </w:rPr>
-        <w:t>I</w:t>
-      </w:r>
-      <w:r>
-        <w:rPr>
-          <w:rFonts w:ascii="Times New Roman" w:hAnsi="Times New Roman" w:cs="Times New Roman"/>
-          <w:sz w:val="24"/>
-        </w:rPr>
-        <w:t xml:space="preserve">t is evident that only students who </w:t>
-      </w:r>
-      <w:r>
-        <w:rPr>
-          <w:rFonts w:ascii="Times New Roman" w:hAnsi="Times New Roman" w:cs="Times New Roman"/>
-          <w:sz w:val="24"/>
-        </w:rPr>
-        <w:t>work hard can</w:t>
-      </w:r>
-      <w:r>
-        <w:rPr>
-          <w:rFonts w:ascii="Times New Roman" w:hAnsi="Times New Roman" w:cs="Times New Roman"/>
-          <w:sz w:val="24"/>
-        </w:rPr>
-        <w:t xml:space="preserve"> achieve high grades</w:t>
-      </w:r>
-      <w:r>
-        <w:rPr>
-          <w:rFonts w:ascii="Times New Roman" w:hAnsi="Times New Roman" w:cs="Times New Roman"/>
-          <w:sz w:val="24"/>
-        </w:rPr>
-        <w:t>.</w:t>
-      </w:r>
-      <w:r>
-        <w:rPr>
-          <w:rFonts w:ascii="Times New Roman" w:hAnsi="Times New Roman" w:cs="Times New Roman"/>
-          <w:sz w:val="24"/>
-        </w:rPr>
-        <w:t xml:space="preserve"> </w:t>
-      </w:r>
-      <w:r>
-        <w:rPr>
-          <w:rFonts w:ascii="Times New Roman" w:hAnsi="Times New Roman" w:cs="Times New Roman"/>
-          <w:sz w:val="24"/>
-        </w:rPr>
-        <w:t>T</w:t>
-      </w:r>
-      <w:r>
-        <w:rPr>
-          <w:rFonts w:ascii="Times New Roman" w:hAnsi="Times New Roman" w:cs="Times New Roman"/>
-          <w:sz w:val="24"/>
-        </w:rPr>
-        <w:t>herefore, top students are the most appropriate to be rewarded</w:t>
-      </w:r>
-      <w:r>
-        <w:rPr>
-          <w:rFonts w:ascii="Times New Roman" w:hAnsi="Times New Roman" w:cs="Times New Roman"/>
-          <w:sz w:val="24"/>
-        </w:rPr>
-        <w:t xml:space="preserve"> and they deserve it</w:t>
-      </w:r>
-      <w:r>
-        <w:rPr>
-          <w:rFonts w:ascii="Times New Roman" w:hAnsi="Times New Roman" w:cs="Times New Roman"/>
-          <w:sz w:val="24"/>
-        </w:rPr>
-        <w:t>.</w:t>
-      </w:r>
-      <w:r>
-        <w:rPr>
-          <w:rFonts w:ascii="Times New Roman" w:hAnsi="Times New Roman" w:cs="Times New Roman"/>
-          <w:sz w:val="24"/>
-        </w:rPr>
-        <w:t xml:space="preserve"> Besides, it can </w:t>
-      </w:r>
-      <w:r>
-        <w:rPr>
-          <w:rFonts w:ascii="Times New Roman" w:hAnsi="Times New Roman" w:cs="Times New Roman"/>
-          <w:sz w:val="24"/>
-        </w:rPr>
-        <w:t>create a competitive learning environment,</w:t>
-      </w:r>
-      <w:r>
-        <w:rPr>
-          <w:rFonts w:ascii="Times New Roman" w:hAnsi="Times New Roman" w:cs="Times New Roman"/>
-          <w:sz w:val="24"/>
-        </w:rPr>
-        <w:t xml:space="preserve"> e</w:t>
-      </w:r>
-      <w:r>
-        <w:rPr>
-          <w:rFonts w:ascii="Times New Roman" w:hAnsi="Times New Roman" w:cs="Times New Roman"/>
-          <w:sz w:val="24"/>
-        </w:rPr>
-        <w:t>ncourag</w:t>
-      </w:r>
-      <w:r>
-        <w:rPr>
-          <w:rFonts w:ascii="Times New Roman" w:hAnsi="Times New Roman" w:cs="Times New Roman"/>
-          <w:sz w:val="24"/>
-        </w:rPr>
-        <w:t>ing</w:t>
-      </w:r>
-      <w:r>
-        <w:rPr>
-          <w:rFonts w:ascii="Times New Roman" w:hAnsi="Times New Roman" w:cs="Times New Roman"/>
-          <w:sz w:val="24"/>
-        </w:rPr>
-        <w:t xml:space="preserve"> students to go beyond their limits</w:t>
-      </w:r>
-      <w:r>
-        <w:rPr>
-          <w:rFonts w:ascii="Times New Roman" w:hAnsi="Times New Roman" w:cs="Times New Roman"/>
-          <w:sz w:val="24"/>
-        </w:rPr>
-        <w:t>.</w:t>
+        <w:t xml:space="preserve">At the same time, </w:t>
+      </w:r>
+      <w:r>
+        <w:rPr>
+          <w:rFonts w:ascii="Times New Roman" w:hAnsi="Times New Roman" w:cs="Times New Roman"/>
+          <w:sz w:val="24"/>
+        </w:rPr>
+        <w:t xml:space="preserve">some people think </w:t>
+      </w:r>
+      <w:r>
+        <w:rPr>
+          <w:rFonts w:ascii="Times New Roman" w:hAnsi="Times New Roman" w:cs="Times New Roman"/>
+          <w:sz w:val="24"/>
+        </w:rPr>
+        <w:t>s</w:t>
+      </w:r>
+      <w:r>
+        <w:rPr>
+          <w:rFonts w:ascii="Times New Roman" w:hAnsi="Times New Roman" w:cs="Times New Roman"/>
+          <w:sz w:val="24"/>
+        </w:rPr>
+        <w:t>tudents who show great progress should also be rewarded for their hard work.</w:t>
       </w:r>
     </w:p>
     <w:p>
@@ -284,307 +116,498 @@
       </w:pPr>
       <w:r>
         <w:rPr>
+          <w:rFonts w:ascii="Times New Roman" w:hAnsi="Times New Roman" w:cs="Times New Roman"/>
+          <w:sz w:val="24"/>
+        </w:rPr>
+        <w:t xml:space="preserve">Schools and most people believe that </w:t>
+      </w:r>
+      <w:r>
+        <w:rPr>
           <w:rFonts w:ascii="Times New Roman" w:hAnsi="Times New Roman" w:cs="Times New Roman" w:hint="eastAsia"/>
           <w:sz w:val="24"/>
         </w:rPr>
-        <w:t>O</w:t>
-      </w:r>
-      <w:r>
-        <w:rPr>
-          <w:rFonts w:ascii="Times New Roman" w:hAnsi="Times New Roman" w:cs="Times New Roman"/>
-          <w:sz w:val="24"/>
-        </w:rPr>
-        <w:t xml:space="preserve">n the other hand, some </w:t>
-      </w:r>
-      <w:r>
-        <w:rPr>
-          <w:rFonts w:ascii="Times New Roman" w:hAnsi="Times New Roman" w:cs="Times New Roman" w:hint="eastAsia"/>
-          <w:sz w:val="24"/>
-        </w:rPr>
-        <w:t>p</w:t>
-      </w:r>
-      <w:r>
-        <w:rPr>
-          <w:rFonts w:ascii="Times New Roman" w:hAnsi="Times New Roman" w:cs="Times New Roman"/>
-          <w:sz w:val="24"/>
-        </w:rPr>
-        <w:t>eople think both</w:t>
-      </w:r>
-      <w:r>
-        <w:rPr>
-          <w:rFonts w:ascii="Times New Roman" w:hAnsi="Times New Roman" w:cs="Times New Roman"/>
-          <w:sz w:val="24"/>
-        </w:rPr>
-        <w:t xml:space="preserve"> the best student</w:t>
-      </w:r>
-      <w:r>
-        <w:rPr>
-          <w:rFonts w:ascii="Times New Roman" w:hAnsi="Times New Roman" w:cs="Times New Roman"/>
-          <w:sz w:val="24"/>
-        </w:rPr>
-        <w:t>s</w:t>
-      </w:r>
-      <w:r>
-        <w:rPr>
-          <w:rFonts w:ascii="Times New Roman" w:hAnsi="Times New Roman" w:cs="Times New Roman"/>
-          <w:sz w:val="24"/>
+        <w:t>onl</w:t>
+      </w:r>
+      <w:r>
+        <w:rPr>
+          <w:rFonts w:ascii="Times New Roman" w:hAnsi="Times New Roman" w:cs="Times New Roman"/>
+          <w:sz w:val="24"/>
+        </w:rPr>
+        <w:t>y best students are qualified for a reward.</w:t>
+      </w:r>
+      <w:r>
+        <w:rPr>
+          <w:rFonts w:ascii="Times New Roman" w:hAnsi="Times New Roman" w:cs="Times New Roman"/>
+          <w:sz w:val="24"/>
+        </w:rPr>
+        <w:t xml:space="preserve"> They believe that s</w:t>
+      </w:r>
+      <w:r>
+        <w:rPr>
+          <w:rFonts w:ascii="Times New Roman" w:hAnsi="Times New Roman" w:cs="Times New Roman"/>
+          <w:sz w:val="24"/>
+        </w:rPr>
+        <w:t>chool’s examinations are the basic but effective method to evaluate students’ efforts and ability</w:t>
+      </w:r>
+      <w:r>
+        <w:rPr>
+          <w:rFonts w:ascii="Times New Roman" w:hAnsi="Times New Roman" w:cs="Times New Roman"/>
+          <w:sz w:val="24"/>
+        </w:rPr>
+        <w:t>.</w:t>
+      </w:r>
+      <w:r>
+        <w:rPr>
+          <w:rFonts w:ascii="Times New Roman" w:hAnsi="Times New Roman" w:cs="Times New Roman"/>
+          <w:sz w:val="24"/>
+          <w:vertAlign w:val="superscript"/>
         </w:rPr>
         <w:t xml:space="preserve"> </w:t>
       </w:r>
       <w:r>
         <w:rPr>
-          <w:rFonts w:ascii="Times New Roman" w:hAnsi="Times New Roman" w:cs="Times New Roman" w:hint="eastAsia"/>
-          <w:sz w:val="24"/>
-        </w:rPr>
-        <w:t>and</w:t>
-      </w:r>
-      <w:r>
-        <w:rPr>
-          <w:rFonts w:ascii="Times New Roman" w:hAnsi="Times New Roman" w:cs="Times New Roman"/>
-          <w:sz w:val="24"/>
-        </w:rPr>
-        <w:t xml:space="preserve"> progressive student</w:t>
-      </w:r>
-      <w:r>
-        <w:rPr>
-          <w:rFonts w:ascii="Times New Roman" w:hAnsi="Times New Roman" w:cs="Times New Roman"/>
-          <w:sz w:val="24"/>
-        </w:rPr>
-        <w:t>s should get a reward.</w:t>
-      </w:r>
-      <w:r>
-        <w:rPr>
           <w:rFonts w:ascii="Times New Roman" w:hAnsi="Times New Roman" w:cs="Times New Roman"/>
           <w:sz w:val="24"/>
           <w:vertAlign w:val="superscript"/>
         </w:rPr>
+        <w:t>[1]</w:t>
+      </w:r>
+      <w:r>
+        <w:rPr>
+          <w:rFonts w:ascii="Times New Roman" w:hAnsi="Times New Roman" w:cs="Times New Roman"/>
+          <w:sz w:val="24"/>
+        </w:rPr>
         <w:t xml:space="preserve"> </w:t>
       </w:r>
       <w:r>
         <w:rPr>
           <w:rFonts w:ascii="Times New Roman" w:hAnsi="Times New Roman" w:cs="Times New Roman"/>
           <w:sz w:val="24"/>
-          <w:vertAlign w:val="superscript"/>
-        </w:rPr>
-        <w:t>[2]</w:t>
-      </w:r>
-      <w:r>
-        <w:rPr>
-          <w:rFonts w:ascii="Times New Roman" w:hAnsi="Times New Roman" w:cs="Times New Roman"/>
-          <w:sz w:val="24"/>
-        </w:rPr>
-        <w:t xml:space="preserve"> School is not a company,</w:t>
-      </w:r>
-      <w:r>
-        <w:rPr>
-          <w:rFonts w:ascii="Times New Roman" w:hAnsi="Times New Roman" w:cs="Times New Roman"/>
-          <w:sz w:val="24"/>
-        </w:rPr>
-        <w:t xml:space="preserve"> so </w:t>
-      </w:r>
-      <w:r>
-        <w:rPr>
-          <w:rFonts w:ascii="Times New Roman" w:hAnsi="Times New Roman" w:cs="Times New Roman"/>
-          <w:sz w:val="24"/>
-        </w:rPr>
-        <w:t xml:space="preserve">the reward is not to show the value of a student, but </w:t>
-      </w:r>
-      <w:r>
-        <w:rPr>
-          <w:rFonts w:ascii="Times New Roman" w:hAnsi="Times New Roman" w:cs="Times New Roman"/>
-          <w:sz w:val="24"/>
-        </w:rPr>
-        <w:t xml:space="preserve">the respect that whatever </w:t>
-      </w:r>
-      <w:r>
-        <w:rPr>
-          <w:rFonts w:ascii="Times New Roman" w:hAnsi="Times New Roman" w:cs="Times New Roman"/>
-          <w:sz w:val="24"/>
-        </w:rPr>
-        <w:t>students have</w:t>
-      </w:r>
-      <w:r>
-        <w:rPr>
-          <w:rFonts w:ascii="Times New Roman" w:hAnsi="Times New Roman" w:cs="Times New Roman"/>
-          <w:sz w:val="24"/>
-        </w:rPr>
-        <w:t xml:space="preserve"> learned deserves.</w:t>
-      </w:r>
-      <w:r>
-        <w:rPr>
-          <w:rFonts w:ascii="Times New Roman" w:hAnsi="Times New Roman" w:cs="Times New Roman"/>
-          <w:sz w:val="24"/>
-        </w:rPr>
-        <w:t xml:space="preserve"> Rewarding to a student is</w:t>
-      </w:r>
-      <w:r>
-        <w:rPr>
-          <w:rFonts w:ascii="Times New Roman" w:hAnsi="Times New Roman" w:cs="Times New Roman"/>
-          <w:sz w:val="24"/>
-        </w:rPr>
-        <w:t xml:space="preserve"> the pat on the back and the positive reinforcement for learning something new that will propel </w:t>
-      </w:r>
-      <w:r>
-        <w:rPr>
-          <w:rFonts w:ascii="Times New Roman" w:hAnsi="Times New Roman" w:cs="Times New Roman"/>
-          <w:sz w:val="24"/>
-        </w:rPr>
-        <w:t>students</w:t>
-      </w:r>
-      <w:r>
-        <w:rPr>
-          <w:rFonts w:ascii="Times New Roman" w:hAnsi="Times New Roman" w:cs="Times New Roman"/>
-          <w:sz w:val="24"/>
-        </w:rPr>
-        <w:t xml:space="preserve"> in their lives.</w:t>
+        </w:rPr>
+        <w:t>I</w:t>
+      </w:r>
+      <w:r>
+        <w:rPr>
+          <w:rFonts w:ascii="Times New Roman" w:hAnsi="Times New Roman" w:cs="Times New Roman"/>
+          <w:sz w:val="24"/>
+        </w:rPr>
+        <w:t xml:space="preserve">t is evident that only students who </w:t>
+      </w:r>
+      <w:r>
+        <w:rPr>
+          <w:rFonts w:ascii="Times New Roman" w:hAnsi="Times New Roman" w:cs="Times New Roman"/>
+          <w:sz w:val="24"/>
+        </w:rPr>
+        <w:t>work hard can</w:t>
+      </w:r>
+      <w:r>
+        <w:rPr>
+          <w:rFonts w:ascii="Times New Roman" w:hAnsi="Times New Roman" w:cs="Times New Roman"/>
+          <w:sz w:val="24"/>
+        </w:rPr>
+        <w:t xml:space="preserve"> achieve high grades</w:t>
+      </w:r>
+      <w:r>
+        <w:rPr>
+          <w:rFonts w:ascii="Times New Roman" w:hAnsi="Times New Roman" w:cs="Times New Roman"/>
+          <w:sz w:val="24"/>
+        </w:rPr>
+        <w:t>.</w:t>
+      </w:r>
+      <w:r>
+        <w:rPr>
+          <w:rFonts w:ascii="Times New Roman" w:hAnsi="Times New Roman" w:cs="Times New Roman"/>
+          <w:sz w:val="24"/>
+        </w:rPr>
+        <w:t xml:space="preserve"> </w:t>
+      </w:r>
+      <w:r>
+        <w:rPr>
+          <w:rFonts w:ascii="Times New Roman" w:hAnsi="Times New Roman" w:cs="Times New Roman"/>
+          <w:sz w:val="24"/>
+        </w:rPr>
+        <w:t>T</w:t>
+      </w:r>
+      <w:r>
+        <w:rPr>
+          <w:rFonts w:ascii="Times New Roman" w:hAnsi="Times New Roman" w:cs="Times New Roman"/>
+          <w:sz w:val="24"/>
+        </w:rPr>
+        <w:t>herefore, top students are the most appropriate to be rewarded</w:t>
+      </w:r>
+      <w:r>
+        <w:rPr>
+          <w:rFonts w:ascii="Times New Roman" w:hAnsi="Times New Roman" w:cs="Times New Roman"/>
+          <w:sz w:val="24"/>
+        </w:rPr>
+        <w:t xml:space="preserve"> and they deserve it</w:t>
+      </w:r>
+      <w:r>
+        <w:rPr>
+          <w:rFonts w:ascii="Times New Roman" w:hAnsi="Times New Roman" w:cs="Times New Roman"/>
+          <w:sz w:val="24"/>
+        </w:rPr>
+        <w:t>.</w:t>
+      </w:r>
+      <w:r>
+        <w:rPr>
+          <w:rFonts w:ascii="Times New Roman" w:hAnsi="Times New Roman" w:cs="Times New Roman"/>
+          <w:sz w:val="24"/>
+        </w:rPr>
+        <w:t xml:space="preserve"> Besides, it can </w:t>
+      </w:r>
+      <w:r>
+        <w:rPr>
+          <w:rFonts w:ascii="Times New Roman" w:hAnsi="Times New Roman" w:cs="Times New Roman"/>
+          <w:sz w:val="24"/>
+        </w:rPr>
+        <w:t>create a competitive learning environment,</w:t>
+      </w:r>
+      <w:r>
+        <w:rPr>
+          <w:rFonts w:ascii="Times New Roman" w:hAnsi="Times New Roman" w:cs="Times New Roman"/>
+          <w:sz w:val="24"/>
+        </w:rPr>
+        <w:t xml:space="preserve"> e</w:t>
+      </w:r>
+      <w:r>
+        <w:rPr>
+          <w:rFonts w:ascii="Times New Roman" w:hAnsi="Times New Roman" w:cs="Times New Roman"/>
+          <w:sz w:val="24"/>
+        </w:rPr>
+        <w:t>ncourag</w:t>
+      </w:r>
+      <w:r>
+        <w:rPr>
+          <w:rFonts w:ascii="Times New Roman" w:hAnsi="Times New Roman" w:cs="Times New Roman"/>
+          <w:sz w:val="24"/>
+        </w:rPr>
+        <w:t>ing</w:t>
+      </w:r>
+      <w:r>
+        <w:rPr>
+          <w:rFonts w:ascii="Times New Roman" w:hAnsi="Times New Roman" w:cs="Times New Roman"/>
+          <w:sz w:val="24"/>
+        </w:rPr>
+        <w:t xml:space="preserve"> students to go beyond their limits</w:t>
+      </w:r>
+      <w:r>
+        <w:rPr>
+          <w:rFonts w:ascii="Times New Roman" w:hAnsi="Times New Roman" w:cs="Times New Roman"/>
+          <w:sz w:val="24"/>
+        </w:rPr>
+        <w:t>.</w:t>
       </w:r>
     </w:p>
     <w:p>
       <w:pPr>
         <w:ind w:firstLine="420"/>
         <w:rPr>
+          <w:rFonts w:ascii="Times New Roman" w:hAnsi="Times New Roman" w:cs="Times New Roman"/>
+          <w:sz w:val="24"/>
+        </w:rPr>
+      </w:pPr>
+      <w:r>
+        <w:rPr>
           <w:rFonts w:ascii="Times New Roman" w:hAnsi="Times New Roman" w:cs="Times New Roman" w:hint="eastAsia"/>
           <w:sz w:val="24"/>
         </w:rPr>
-      </w:pPr>
+        <w:t>O</w:t>
+      </w:r>
+      <w:r>
+        <w:rPr>
+          <w:rFonts w:ascii="Times New Roman" w:hAnsi="Times New Roman" w:cs="Times New Roman"/>
+          <w:sz w:val="24"/>
+        </w:rPr>
+        <w:t xml:space="preserve">n the other hand, some </w:t>
+      </w:r>
       <w:r>
         <w:rPr>
           <w:rFonts w:ascii="Times New Roman" w:hAnsi="Times New Roman" w:cs="Times New Roman" w:hint="eastAsia"/>
           <w:sz w:val="24"/>
         </w:rPr>
-        <w:t>W</w:t>
-      </w:r>
-      <w:r>
-        <w:rPr>
-          <w:rFonts w:ascii="Times New Roman" w:hAnsi="Times New Roman" w:cs="Times New Roman"/>
-          <w:sz w:val="24"/>
-        </w:rPr>
-        <w:t xml:space="preserve">hile most schools only provide </w:t>
-      </w:r>
-      <w:r>
-        <w:rPr>
-          <w:rFonts w:ascii="Times New Roman" w:hAnsi="Times New Roman" w:cs="Times New Roman"/>
-          <w:sz w:val="24"/>
-        </w:rPr>
-        <w:t>scholarships</w:t>
-      </w:r>
-      <w:r>
-        <w:rPr>
-          <w:rFonts w:ascii="Times New Roman" w:hAnsi="Times New Roman" w:cs="Times New Roman"/>
-          <w:sz w:val="24"/>
-        </w:rPr>
-        <w:t xml:space="preserve"> for the best students, </w:t>
+        <w:t>p</w:t>
+      </w:r>
+      <w:r>
+        <w:rPr>
+          <w:rFonts w:ascii="Times New Roman" w:hAnsi="Times New Roman" w:cs="Times New Roman"/>
+          <w:sz w:val="24"/>
+        </w:rPr>
+        <w:t>eople think both</w:t>
+      </w:r>
+      <w:r>
+        <w:rPr>
+          <w:rFonts w:ascii="Times New Roman" w:hAnsi="Times New Roman" w:cs="Times New Roman"/>
+          <w:sz w:val="24"/>
+        </w:rPr>
+        <w:t xml:space="preserve"> the best student</w:t>
+      </w:r>
+      <w:r>
+        <w:rPr>
+          <w:rFonts w:ascii="Times New Roman" w:hAnsi="Times New Roman" w:cs="Times New Roman"/>
+          <w:sz w:val="24"/>
+        </w:rPr>
+        <w:t>s</w:t>
+      </w:r>
+      <w:r>
+        <w:rPr>
+          <w:rFonts w:ascii="Times New Roman" w:hAnsi="Times New Roman" w:cs="Times New Roman"/>
+          <w:sz w:val="24"/>
+        </w:rPr>
+        <w:t xml:space="preserve"> </w:t>
       </w:r>
       <w:r>
         <w:rPr>
           <w:rFonts w:ascii="Times New Roman" w:hAnsi="Times New Roman" w:cs="Times New Roman" w:hint="eastAsia"/>
           <w:sz w:val="24"/>
         </w:rPr>
-        <w:t>rewarding</w:t>
-      </w:r>
-      <w:r>
-        <w:rPr>
-          <w:rFonts w:ascii="Times New Roman" w:hAnsi="Times New Roman" w:cs="Times New Roman"/>
-          <w:sz w:val="24"/>
-        </w:rPr>
-        <w:t xml:space="preserve"> excellent students and progressive students maybe more e</w:t>
-      </w:r>
-      <w:r>
-        <w:rPr>
-          <w:rFonts w:ascii="Times New Roman" w:hAnsi="Times New Roman" w:cs="Times New Roman"/>
-          <w:sz w:val="24"/>
-        </w:rPr>
-        <w:t>ducational</w:t>
-      </w:r>
-      <w:r>
-        <w:rPr>
-          <w:rFonts w:ascii="Times New Roman" w:hAnsi="Times New Roman" w:cs="Times New Roman"/>
-          <w:sz w:val="24"/>
-        </w:rPr>
-        <w:t>ly</w:t>
-      </w:r>
-      <w:r>
-        <w:rPr>
-          <w:rFonts w:ascii="Times New Roman" w:hAnsi="Times New Roman" w:cs="Times New Roman"/>
-          <w:sz w:val="24"/>
-        </w:rPr>
-        <w:t xml:space="preserve"> meaning</w:t>
-      </w:r>
-      <w:r>
-        <w:rPr>
-          <w:rFonts w:ascii="Times New Roman" w:hAnsi="Times New Roman" w:cs="Times New Roman"/>
-          <w:sz w:val="24"/>
-        </w:rPr>
-        <w:t xml:space="preserve">ful. </w:t>
-      </w:r>
-      <w:proofErr w:type="gramStart"/>
-      <w:r>
-        <w:rPr>
-          <w:rFonts w:ascii="Times New Roman" w:hAnsi="Times New Roman" w:cs="Times New Roman"/>
-          <w:sz w:val="24"/>
-        </w:rPr>
-        <w:t>So</w:t>
-      </w:r>
-      <w:proofErr w:type="gramEnd"/>
-      <w:r>
-        <w:rPr>
-          <w:rFonts w:ascii="Times New Roman" w:hAnsi="Times New Roman" w:cs="Times New Roman"/>
-          <w:sz w:val="24"/>
-        </w:rPr>
-        <w:t xml:space="preserve"> we consider </w:t>
-      </w:r>
-      <w:r>
-        <w:rPr>
-          <w:rFonts w:ascii="Times New Roman" w:hAnsi="Times New Roman" w:cs="Times New Roman"/>
-          <w:sz w:val="24"/>
-        </w:rPr>
-        <w:t>the latter</w:t>
-      </w:r>
-      <w:r>
-        <w:rPr>
-          <w:rFonts w:ascii="Times New Roman" w:hAnsi="Times New Roman" w:cs="Times New Roman"/>
-          <w:sz w:val="24"/>
+        <w:t>and</w:t>
+      </w:r>
+      <w:r>
+        <w:rPr>
+          <w:rFonts w:ascii="Times New Roman" w:hAnsi="Times New Roman" w:cs="Times New Roman"/>
+          <w:sz w:val="24"/>
+        </w:rPr>
+        <w:t xml:space="preserve"> progressive student</w:t>
+      </w:r>
+      <w:r>
+        <w:rPr>
+          <w:rFonts w:ascii="Times New Roman" w:hAnsi="Times New Roman" w:cs="Times New Roman"/>
+          <w:sz w:val="24"/>
+        </w:rPr>
+        <w:t>s should get a reward.</w:t>
+      </w:r>
+      <w:r>
+        <w:rPr>
+          <w:rFonts w:ascii="Times New Roman" w:hAnsi="Times New Roman" w:cs="Times New Roman"/>
+          <w:sz w:val="24"/>
+          <w:vertAlign w:val="superscript"/>
         </w:rPr>
         <w:t xml:space="preserve"> </w:t>
       </w:r>
       <w:r>
         <w:rPr>
-          <w:rFonts w:ascii="Times New Roman" w:hAnsi="Times New Roman" w:cs="Times New Roman" w:hint="eastAsia"/>
-          <w:sz w:val="24"/>
-        </w:rPr>
-        <w:t>is</w:t>
-      </w:r>
-      <w:r>
-        <w:rPr>
-          <w:rFonts w:ascii="Times New Roman" w:hAnsi="Times New Roman" w:cs="Times New Roman"/>
-          <w:sz w:val="24"/>
-        </w:rPr>
-        <w:t xml:space="preserve"> </w:t>
-      </w:r>
-      <w:r>
-        <w:rPr>
-          <w:rFonts w:ascii="Times New Roman" w:hAnsi="Times New Roman" w:cs="Times New Roman" w:hint="eastAsia"/>
-          <w:sz w:val="24"/>
-        </w:rPr>
-        <w:t>more</w:t>
-      </w:r>
-      <w:r>
-        <w:rPr>
-          <w:rFonts w:ascii="Times New Roman" w:hAnsi="Times New Roman" w:cs="Times New Roman"/>
-          <w:sz w:val="24"/>
-        </w:rPr>
-        <w:t xml:space="preserve"> reasonable.</w:t>
+          <w:rFonts w:ascii="Times New Roman" w:hAnsi="Times New Roman" w:cs="Times New Roman"/>
+          <w:sz w:val="24"/>
+          <w:vertAlign w:val="superscript"/>
+        </w:rPr>
+        <w:t>[2]</w:t>
+      </w:r>
+      <w:r>
+        <w:rPr>
+          <w:rFonts w:ascii="Times New Roman" w:hAnsi="Times New Roman" w:cs="Times New Roman"/>
+          <w:sz w:val="24"/>
+        </w:rPr>
+        <w:t xml:space="preserve"> School is not a company,</w:t>
+      </w:r>
+      <w:r>
+        <w:rPr>
+          <w:rFonts w:ascii="Times New Roman" w:hAnsi="Times New Roman" w:cs="Times New Roman"/>
+          <w:sz w:val="24"/>
+        </w:rPr>
+        <w:t xml:space="preserve"> so </w:t>
+      </w:r>
+      <w:r>
+        <w:rPr>
+          <w:rFonts w:ascii="Times New Roman" w:hAnsi="Times New Roman" w:cs="Times New Roman"/>
+          <w:sz w:val="24"/>
+        </w:rPr>
+        <w:t xml:space="preserve">the reward is not to show the value of a student, but </w:t>
+      </w:r>
+      <w:r>
+        <w:rPr>
+          <w:rFonts w:ascii="Times New Roman" w:hAnsi="Times New Roman" w:cs="Times New Roman"/>
+          <w:sz w:val="24"/>
+        </w:rPr>
+        <w:t xml:space="preserve">the respect that whatever </w:t>
+      </w:r>
+      <w:r>
+        <w:rPr>
+          <w:rFonts w:ascii="Times New Roman" w:hAnsi="Times New Roman" w:cs="Times New Roman"/>
+          <w:sz w:val="24"/>
+        </w:rPr>
+        <w:t>students have</w:t>
+      </w:r>
+      <w:r>
+        <w:rPr>
+          <w:rFonts w:ascii="Times New Roman" w:hAnsi="Times New Roman" w:cs="Times New Roman"/>
+          <w:sz w:val="24"/>
+        </w:rPr>
+        <w:t xml:space="preserve"> learned deserves.</w:t>
+      </w:r>
+      <w:r>
+        <w:rPr>
+          <w:rFonts w:ascii="Times New Roman" w:hAnsi="Times New Roman" w:cs="Times New Roman"/>
+          <w:sz w:val="24"/>
+        </w:rPr>
+        <w:t xml:space="preserve"> Rewarding to a student is</w:t>
+      </w:r>
+      <w:r>
+        <w:rPr>
+          <w:rFonts w:ascii="Times New Roman" w:hAnsi="Times New Roman" w:cs="Times New Roman"/>
+          <w:sz w:val="24"/>
+        </w:rPr>
+        <w:t xml:space="preserve"> the pat on the back and the positive reinforcement for learning something new that will propel </w:t>
+      </w:r>
+      <w:r>
+        <w:rPr>
+          <w:rFonts w:ascii="Times New Roman" w:hAnsi="Times New Roman" w:cs="Times New Roman"/>
+          <w:sz w:val="24"/>
+        </w:rPr>
+        <w:t>students</w:t>
+      </w:r>
+      <w:r>
+        <w:rPr>
+          <w:rFonts w:ascii="Times New Roman" w:hAnsi="Times New Roman" w:cs="Times New Roman"/>
+          <w:sz w:val="24"/>
+        </w:rPr>
+        <w:t xml:space="preserve"> in their lives.</w:t>
       </w:r>
     </w:p>
     <w:p>
       <w:pPr>
+        <w:ind w:firstLine="420"/>
         <w:rPr>
           <w:rFonts w:ascii="Times New Roman" w:hAnsi="Times New Roman" w:cs="Times New Roman"/>
           <w:sz w:val="24"/>
         </w:rPr>
       </w:pPr>
-      <w:bookmarkStart w:id="0" w:name="_GoBack"/>
-      <w:bookmarkEnd w:id="0"/>
+      <w:r>
+        <w:rPr>
+          <w:rFonts w:ascii="Times New Roman" w:hAnsi="Times New Roman" w:cs="Times New Roman" w:hint="eastAsia"/>
+          <w:sz w:val="24"/>
+        </w:rPr>
+        <w:t>W</w:t>
+      </w:r>
+      <w:r>
+        <w:rPr>
+          <w:rFonts w:ascii="Times New Roman" w:hAnsi="Times New Roman" w:cs="Times New Roman"/>
+          <w:sz w:val="24"/>
+        </w:rPr>
+        <w:t xml:space="preserve">hile most schools only provide </w:t>
+      </w:r>
+      <w:r>
+        <w:rPr>
+          <w:rFonts w:ascii="Times New Roman" w:hAnsi="Times New Roman" w:cs="Times New Roman"/>
+          <w:sz w:val="24"/>
+        </w:rPr>
+        <w:t>scholarships</w:t>
+      </w:r>
+      <w:r>
+        <w:rPr>
+          <w:rFonts w:ascii="Times New Roman" w:hAnsi="Times New Roman" w:cs="Times New Roman"/>
+          <w:sz w:val="24"/>
+        </w:rPr>
+        <w:t xml:space="preserve"> for the best students, </w:t>
+      </w:r>
+      <w:r>
+        <w:rPr>
+          <w:rFonts w:ascii="Times New Roman" w:hAnsi="Times New Roman" w:cs="Times New Roman" w:hint="eastAsia"/>
+          <w:sz w:val="24"/>
+        </w:rPr>
+        <w:t>rewarding</w:t>
+      </w:r>
+      <w:r>
+        <w:rPr>
+          <w:rFonts w:ascii="Times New Roman" w:hAnsi="Times New Roman" w:cs="Times New Roman"/>
+          <w:sz w:val="24"/>
+        </w:rPr>
+        <w:t xml:space="preserve"> excellent students and progressive students maybe more e</w:t>
+      </w:r>
+      <w:r>
+        <w:rPr>
+          <w:rFonts w:ascii="Times New Roman" w:hAnsi="Times New Roman" w:cs="Times New Roman"/>
+          <w:sz w:val="24"/>
+        </w:rPr>
+        <w:t>ducational</w:t>
+      </w:r>
+      <w:r>
+        <w:rPr>
+          <w:rFonts w:ascii="Times New Roman" w:hAnsi="Times New Roman" w:cs="Times New Roman"/>
+          <w:sz w:val="24"/>
+        </w:rPr>
+        <w:t>ly</w:t>
+      </w:r>
+      <w:r>
+        <w:rPr>
+          <w:rFonts w:ascii="Times New Roman" w:hAnsi="Times New Roman" w:cs="Times New Roman"/>
+          <w:sz w:val="24"/>
+        </w:rPr>
+        <w:t xml:space="preserve"> meaning</w:t>
+      </w:r>
+      <w:r>
+        <w:rPr>
+          <w:rFonts w:ascii="Times New Roman" w:hAnsi="Times New Roman" w:cs="Times New Roman"/>
+          <w:sz w:val="24"/>
+        </w:rPr>
+        <w:t xml:space="preserve">ful. </w:t>
+      </w:r>
+      <w:proofErr w:type="gramStart"/>
+      <w:r>
+        <w:rPr>
+          <w:rFonts w:ascii="Times New Roman" w:hAnsi="Times New Roman" w:cs="Times New Roman"/>
+          <w:sz w:val="24"/>
+        </w:rPr>
+        <w:t>So</w:t>
+      </w:r>
+      <w:proofErr w:type="gramEnd"/>
+      <w:r>
+        <w:rPr>
+          <w:rFonts w:ascii="Times New Roman" w:hAnsi="Times New Roman" w:cs="Times New Roman"/>
+          <w:sz w:val="24"/>
+        </w:rPr>
+        <w:t xml:space="preserve"> we consider </w:t>
+      </w:r>
+      <w:r>
+        <w:rPr>
+          <w:rFonts w:ascii="Times New Roman" w:hAnsi="Times New Roman" w:cs="Times New Roman"/>
+          <w:sz w:val="24"/>
+        </w:rPr>
+        <w:t>the latter</w:t>
+      </w:r>
+      <w:r>
+        <w:rPr>
+          <w:rFonts w:ascii="Times New Roman" w:hAnsi="Times New Roman" w:cs="Times New Roman"/>
+          <w:sz w:val="24"/>
+        </w:rPr>
+        <w:t xml:space="preserve"> </w:t>
+      </w:r>
+      <w:r>
+        <w:rPr>
+          <w:rFonts w:ascii="Times New Roman" w:hAnsi="Times New Roman" w:cs="Times New Roman" w:hint="eastAsia"/>
+          <w:sz w:val="24"/>
+        </w:rPr>
+        <w:t>is</w:t>
+      </w:r>
+      <w:r>
+        <w:rPr>
+          <w:rFonts w:ascii="Times New Roman" w:hAnsi="Times New Roman" w:cs="Times New Roman"/>
+          <w:sz w:val="24"/>
+        </w:rPr>
+        <w:t xml:space="preserve"> </w:t>
+      </w:r>
+      <w:r>
+        <w:rPr>
+          <w:rFonts w:ascii="Times New Roman" w:hAnsi="Times New Roman" w:cs="Times New Roman" w:hint="eastAsia"/>
+          <w:sz w:val="24"/>
+        </w:rPr>
+        <w:t>more</w:t>
+      </w:r>
+      <w:r>
+        <w:rPr>
+          <w:rFonts w:ascii="Times New Roman" w:hAnsi="Times New Roman" w:cs="Times New Roman"/>
+          <w:sz w:val="24"/>
+        </w:rPr>
+        <w:t xml:space="preserve"> reasonable.</w:t>
+      </w:r>
+    </w:p>
+    <w:p>
+      <w:pPr>
+        <w:rPr>
+          <w:rFonts w:ascii="Times New Roman" w:hAnsi="Times New Roman" w:cs="Times New Roman"/>
+          <w:sz w:val="24"/>
+        </w:rPr>
+      </w:pPr>
     </w:p>
     <w:p>
       <w:pPr>

</xml_diff>